<commit_message>
Update 1조_Happyvirus_최종 발표 Script.docx
</commit_message>
<xml_diff>
--- a/1조_Happyvirus_최종 발표 Script.docx
+++ b/1조_Happyvirus_최종 발표 Script.docx
@@ -3,13 +3,28 @@
 <w:document xmlns:wpc="http://schemas.microsoft.com/office/word/2010/wordprocessingCanvas" xmlns:cx="http://schemas.microsoft.com/office/drawing/2014/chartex" xmlns:cx1="http://schemas.microsoft.com/office/drawing/2015/9/8/chartex" xmlns:cx2="http://schemas.microsoft.com/office/drawing/2015/10/21/chartex" xmlns:cx3="http://schemas.microsoft.com/office/drawing/2016/5/9/chartex" xmlns:cx4="http://schemas.microsoft.com/office/drawing/2016/5/10/chartex" xmlns:cx5="http://schemas.microsoft.com/office/drawing/2016/5/11/chartex" xmlns:cx6="http://schemas.microsoft.com/office/drawing/2016/5/12/chartex" xmlns:cx7="http://schemas.microsoft.com/office/drawing/2016/5/13/chartex" xmlns:cx8="http://schemas.microsoft.com/office/drawing/2016/5/14/chartex" xmlns:mc="http://schemas.openxmlformats.org/markup-compatibility/2006" xmlns:aink="http://schemas.microsoft.com/office/drawing/2016/ink" xmlns:am3d="http://schemas.microsoft.com/office/drawing/2017/model3d" xmlns:o="urn:schemas-microsoft-com:office:office" xmlns:oel="http://schemas.microsoft.com/office/2019/extlst" xmlns:r="http://schemas.openxmlformats.org/officeDocument/2006/relationships" xmlns:m="http://schemas.openxmlformats.org/officeDocument/2006/math" xmlns:v="urn:schemas-microsoft-com:vml" xmlns:wp14="http://schemas.microsoft.com/office/word/2010/wordprocessingDrawing" xmlns:wp="http://schemas.openxmlformats.org/drawingml/2006/wordprocessingDrawing" xmlns:w10="urn:schemas-microsoft-com:office:word" xmlns:w="http://schemas.openxmlformats.org/wordprocessingml/2006/main" xmlns:w14="http://schemas.microsoft.com/office/word/2010/wordml" xmlns:w15="http://schemas.microsoft.com/office/word/2012/wordml" xmlns:w16cex="http://schemas.microsoft.com/office/word/2018/wordml/cex" xmlns:w16cid="http://schemas.microsoft.com/office/word/2016/wordml/cid" xmlns:w16="http://schemas.microsoft.com/office/word/2018/wordml" xmlns:w16sdtdh="http://schemas.microsoft.com/office/word/2020/wordml/sdtdatahash" xmlns:w16se="http://schemas.microsoft.com/office/word/2015/wordml/symex" xmlns:wpg="http://schemas.microsoft.com/office/word/2010/wordprocessingGroup" xmlns:wpi="http://schemas.microsoft.com/office/word/2010/wordprocessingInk" xmlns:wne="http://schemas.microsoft.com/office/word/2006/wordml" xmlns:wps="http://schemas.microsoft.com/office/word/2010/wordprocessingShape" mc:Ignorable="w14 w15 w16se w16cid w16 w16cex w16sdtdh wp14">
   <w:body>
     <w:p>
-      <w:r>
-        <w:rPr>
-          <w:rFonts w:hint="eastAsia"/>
+      <w:pPr>
+        <w:rPr>
+          <w:b/>
+          <w:bCs/>
+          <w:u w:val="single"/>
+        </w:rPr>
+      </w:pPr>
+      <w:r>
+        <w:rPr>
+          <w:rFonts w:hint="eastAsia"/>
+          <w:b/>
+          <w:bCs/>
+          <w:u w:val="single"/>
         </w:rPr>
         <w:t xml:space="preserve">최종 발표 </w:t>
       </w:r>
       <w:r>
+        <w:rPr>
+          <w:b/>
+          <w:bCs/>
+          <w:u w:val="single"/>
+        </w:rPr>
         <w:t>Script</w:t>
       </w:r>
     </w:p>
@@ -244,11 +259,6 @@
       </w:r>
     </w:p>
     <w:p>
-      <w:pPr>
-        <w:rPr>
-          <w:rFonts w:hint="eastAsia"/>
-        </w:rPr>
-      </w:pPr>
       <w:r>
         <w:rPr>
           <w:rFonts w:hint="eastAsia"/>
@@ -2615,82 +2625,208 @@
       </w:r>
     </w:p>
     <w:p>
+      <w:proofErr w:type="spellStart"/>
+      <w:r>
+        <w:rPr>
+          <w:rFonts w:hint="eastAsia"/>
+        </w:rPr>
+        <w:t>전처리</w:t>
+      </w:r>
+      <w:proofErr w:type="spellEnd"/>
+      <w:r>
+        <w:rPr>
+          <w:rFonts w:hint="eastAsia"/>
+        </w:rPr>
+        <w:t xml:space="preserve"> </w:t>
+      </w:r>
+      <w:proofErr w:type="spellStart"/>
+      <w:r>
+        <w:rPr>
+          <w:rFonts w:hint="eastAsia"/>
+        </w:rPr>
+        <w:t>과정중</w:t>
+      </w:r>
+      <w:proofErr w:type="spellEnd"/>
+      <w:r>
+        <w:rPr>
+          <w:rFonts w:hint="eastAsia"/>
+        </w:rPr>
+        <w:t xml:space="preserve"> </w:t>
+      </w:r>
+      <w:r>
+        <w:t xml:space="preserve">JPG </w:t>
+      </w:r>
+      <w:r>
+        <w:rPr>
+          <w:rFonts w:hint="eastAsia"/>
+        </w:rPr>
+        <w:t>확장자 이미지,</w:t>
+      </w:r>
+      <w:r>
+        <w:t xml:space="preserve"> </w:t>
+      </w:r>
+      <w:proofErr w:type="spellStart"/>
+      <w:r>
+        <w:rPr>
+          <w:rFonts w:hint="eastAsia"/>
+        </w:rPr>
+        <w:t>중복이미지</w:t>
+      </w:r>
+      <w:proofErr w:type="spellEnd"/>
+      <w:r>
+        <w:t xml:space="preserve">, </w:t>
+      </w:r>
+      <w:r>
+        <w:rPr>
+          <w:rFonts w:hint="eastAsia"/>
+        </w:rPr>
+        <w:t xml:space="preserve">그리고 </w:t>
+      </w:r>
+      <w:r>
+        <w:t>15KB</w:t>
+      </w:r>
+      <w:r>
+        <w:rPr>
+          <w:rFonts w:hint="eastAsia"/>
+        </w:rPr>
+        <w:t>이하 깨진 픽셀의 이미지 파일을 삭제하여 전처리를 진행했습니다.</w:t>
+      </w:r>
+    </w:p>
+    <w:p/>
+    <w:p>
       <w:pPr>
         <w:rPr>
-          <w:rFonts w:hint="eastAsia"/>
+          <w:b/>
+          <w:bCs/>
         </w:rPr>
       </w:pPr>
-      <w:proofErr w:type="spellStart"/>
-      <w:r>
-        <w:rPr>
-          <w:rFonts w:hint="eastAsia"/>
-        </w:rPr>
-        <w:t>전처리</w:t>
-      </w:r>
-      <w:proofErr w:type="spellEnd"/>
-      <w:r>
-        <w:rPr>
-          <w:rFonts w:hint="eastAsia"/>
-        </w:rPr>
-        <w:t xml:space="preserve"> </w:t>
-      </w:r>
-      <w:proofErr w:type="spellStart"/>
-      <w:r>
-        <w:rPr>
-          <w:rFonts w:hint="eastAsia"/>
-        </w:rPr>
-        <w:t>과정중</w:t>
-      </w:r>
-      <w:proofErr w:type="spellEnd"/>
-      <w:r>
-        <w:rPr>
-          <w:rFonts w:hint="eastAsia"/>
-        </w:rPr>
-        <w:t xml:space="preserve"> </w:t>
-      </w:r>
-      <w:r>
-        <w:t xml:space="preserve">JPG </w:t>
-      </w:r>
-      <w:r>
-        <w:rPr>
-          <w:rFonts w:hint="eastAsia"/>
-        </w:rPr>
-        <w:t>확장자 이미지,</w:t>
-      </w:r>
-      <w:r>
-        <w:t xml:space="preserve"> </w:t>
-      </w:r>
-      <w:proofErr w:type="spellStart"/>
-      <w:r>
-        <w:rPr>
-          <w:rFonts w:hint="eastAsia"/>
-        </w:rPr>
-        <w:t>중복이미지</w:t>
-      </w:r>
-      <w:proofErr w:type="spellEnd"/>
-      <w:r>
-        <w:t xml:space="preserve">, </w:t>
-      </w:r>
-      <w:r>
-        <w:rPr>
-          <w:rFonts w:hint="eastAsia"/>
-        </w:rPr>
-        <w:t xml:space="preserve">그리고 </w:t>
-      </w:r>
-      <w:r>
-        <w:t>15KB</w:t>
-      </w:r>
-      <w:r>
-        <w:rPr>
-          <w:rFonts w:hint="eastAsia"/>
-        </w:rPr>
-        <w:t>이하 깨진 픽셀의 이미지 파일을 삭제하여 전처리를 진행했습니다.</w:t>
+      <w:r>
+        <w:rPr>
+          <w:rFonts w:hint="eastAsia"/>
+          <w:b/>
+          <w:bCs/>
+        </w:rPr>
+        <w:t>[</w:t>
+      </w:r>
+      <w:r>
+        <w:rPr>
+          <w:rFonts w:hint="eastAsia"/>
+          <w:b/>
+          <w:bCs/>
+        </w:rPr>
+        <w:t>알고리즘 구축</w:t>
+      </w:r>
+      <w:r>
+        <w:rPr>
+          <w:b/>
+          <w:bCs/>
+        </w:rPr>
+        <w:t>]</w:t>
+      </w:r>
+    </w:p>
+    <w:p>
+      <w:r>
+        <w:rPr>
+          <w:rFonts w:hint="eastAsia"/>
+        </w:rPr>
+        <w:t xml:space="preserve">제 팀은 </w:t>
+      </w:r>
+      <w:proofErr w:type="spellStart"/>
+      <w:r>
+        <w:t>InceptionResnet</w:t>
+      </w:r>
+      <w:proofErr w:type="spellEnd"/>
+      <w:r>
+        <w:t xml:space="preserve"> V4 </w:t>
+      </w:r>
+      <w:r>
+        <w:rPr>
+          <w:rFonts w:hint="eastAsia"/>
+        </w:rPr>
+        <w:t>모델을 적용</w:t>
+      </w:r>
+      <w:r>
+        <w:rPr>
+          <w:rFonts w:hint="eastAsia"/>
+        </w:rPr>
+        <w:t>했습니다.</w:t>
+      </w:r>
+      <w:r>
+        <w:rPr>
+          <w:rFonts w:hint="eastAsia"/>
+        </w:rPr>
+        <w:t xml:space="preserve"> 훈련 이미지나 </w:t>
+      </w:r>
+      <w:r>
+        <w:rPr>
+          <w:rFonts w:hint="eastAsia"/>
+        </w:rPr>
+        <w:t xml:space="preserve">웹페이지를 통해 입력된 쿼리 이미지는 </w:t>
+      </w:r>
+      <w:r>
+        <w:rPr>
+          <w:rFonts w:hint="eastAsia"/>
+        </w:rPr>
+        <w:t>데이터 베이스</w:t>
+      </w:r>
+      <w:r>
+        <w:t xml:space="preserve">를 </w:t>
+      </w:r>
+      <w:r>
+        <w:rPr>
+          <w:rFonts w:hint="eastAsia"/>
+        </w:rPr>
+        <w:t xml:space="preserve">거치거나 </w:t>
+      </w:r>
+      <w:proofErr w:type="spellStart"/>
+      <w:r>
+        <w:rPr>
+          <w:rFonts w:hint="eastAsia"/>
+        </w:rPr>
+        <w:t>쿼리이미지의</w:t>
+      </w:r>
+      <w:proofErr w:type="spellEnd"/>
+      <w:r>
+        <w:rPr>
+          <w:rFonts w:hint="eastAsia"/>
+        </w:rPr>
+        <w:t xml:space="preserve"> 특징을 추출하여 이를 </w:t>
+      </w:r>
+      <w:proofErr w:type="spellStart"/>
+      <w:r>
+        <w:rPr>
+          <w:rFonts w:hint="eastAsia"/>
+        </w:rPr>
+        <w:t>벡터화합니다</w:t>
+      </w:r>
+      <w:proofErr w:type="spellEnd"/>
+      <w:r>
+        <w:rPr>
+          <w:rFonts w:hint="eastAsia"/>
+        </w:rPr>
+        <w:t>.</w:t>
+      </w:r>
+      <w:r>
+        <w:t xml:space="preserve"> </w:t>
+      </w:r>
+      <w:r>
+        <w:rPr>
+          <w:rFonts w:hint="eastAsia"/>
+        </w:rPr>
+        <w:t>유사도 전산처리를 하여</w:t>
+      </w:r>
+      <w:r>
+        <w:rPr>
+          <w:rFonts w:hint="eastAsia"/>
+        </w:rPr>
+        <w:t xml:space="preserve"> 유사한 이미지들을 결과값으로 출력합니다.</w:t>
       </w:r>
     </w:p>
     <w:p>
       <w:pPr>
         <w:rPr>
-          <w:rFonts w:hint="eastAsia"/>
+          <w:b/>
+          <w:bCs/>
         </w:rPr>
       </w:pPr>
     </w:p>
@@ -2707,15 +2843,7 @@
           <w:b/>
           <w:bCs/>
         </w:rPr>
-        <w:t>[</w:t>
-      </w:r>
-      <w:r>
-        <w:rPr>
-          <w:rFonts w:hint="eastAsia"/>
-          <w:b/>
-          <w:bCs/>
-        </w:rPr>
-        <w:t>알고리즘 구축</w:t>
+        <w:t>[웹 구축</w:t>
       </w:r>
       <w:r>
         <w:rPr>
@@ -2726,145 +2854,6 @@
       </w:r>
     </w:p>
     <w:p>
-      <w:pPr>
-        <w:rPr>
-          <w:rFonts w:hint="eastAsia"/>
-        </w:rPr>
-      </w:pPr>
-      <w:r>
-        <w:rPr>
-          <w:rFonts w:hint="eastAsia"/>
-        </w:rPr>
-        <w:t xml:space="preserve">제 팀은 </w:t>
-      </w:r>
-      <w:proofErr w:type="spellStart"/>
-      <w:r>
-        <w:t>InceptionResnet</w:t>
-      </w:r>
-      <w:proofErr w:type="spellEnd"/>
-      <w:r>
-        <w:t xml:space="preserve"> V4 </w:t>
-      </w:r>
-      <w:r>
-        <w:rPr>
-          <w:rFonts w:hint="eastAsia"/>
-        </w:rPr>
-        <w:t>모델을 적용</w:t>
-      </w:r>
-      <w:r>
-        <w:rPr>
-          <w:rFonts w:hint="eastAsia"/>
-        </w:rPr>
-        <w:t>했습니다.</w:t>
-      </w:r>
-      <w:r>
-        <w:rPr>
-          <w:rFonts w:hint="eastAsia"/>
-        </w:rPr>
-        <w:t xml:space="preserve"> 훈련 이미지나 </w:t>
-      </w:r>
-      <w:r>
-        <w:rPr>
-          <w:rFonts w:hint="eastAsia"/>
-        </w:rPr>
-        <w:t xml:space="preserve">웹페이지를 통해 입력된 쿼리 이미지는 </w:t>
-      </w:r>
-      <w:r>
-        <w:rPr>
-          <w:rFonts w:hint="eastAsia"/>
-        </w:rPr>
-        <w:t>데이터 베이스</w:t>
-      </w:r>
-      <w:r>
-        <w:t xml:space="preserve">를 </w:t>
-      </w:r>
-      <w:r>
-        <w:rPr>
-          <w:rFonts w:hint="eastAsia"/>
-        </w:rPr>
-        <w:t xml:space="preserve">거치거나 </w:t>
-      </w:r>
-      <w:proofErr w:type="spellStart"/>
-      <w:r>
-        <w:rPr>
-          <w:rFonts w:hint="eastAsia"/>
-        </w:rPr>
-        <w:t>쿼리이미지의</w:t>
-      </w:r>
-      <w:proofErr w:type="spellEnd"/>
-      <w:r>
-        <w:rPr>
-          <w:rFonts w:hint="eastAsia"/>
-        </w:rPr>
-        <w:t xml:space="preserve"> 특징을 추출하여 이를 </w:t>
-      </w:r>
-      <w:proofErr w:type="spellStart"/>
-      <w:r>
-        <w:rPr>
-          <w:rFonts w:hint="eastAsia"/>
-        </w:rPr>
-        <w:t>벡터화합니다</w:t>
-      </w:r>
-      <w:proofErr w:type="spellEnd"/>
-      <w:r>
-        <w:rPr>
-          <w:rFonts w:hint="eastAsia"/>
-        </w:rPr>
-        <w:t>.</w:t>
-      </w:r>
-      <w:r>
-        <w:t xml:space="preserve"> </w:t>
-      </w:r>
-      <w:r>
-        <w:rPr>
-          <w:rFonts w:hint="eastAsia"/>
-        </w:rPr>
-        <w:t>유사도 전산처리를 하여</w:t>
-      </w:r>
-      <w:r>
-        <w:rPr>
-          <w:rFonts w:hint="eastAsia"/>
-        </w:rPr>
-        <w:t xml:space="preserve"> 유사한 이미지들을 결과값으로 출력합니다.</w:t>
-      </w:r>
-    </w:p>
-    <w:p>
-      <w:pPr>
-        <w:rPr>
-          <w:b/>
-          <w:bCs/>
-        </w:rPr>
-      </w:pPr>
-    </w:p>
-    <w:p>
-      <w:pPr>
-        <w:rPr>
-          <w:b/>
-          <w:bCs/>
-        </w:rPr>
-      </w:pPr>
-      <w:r>
-        <w:rPr>
-          <w:rFonts w:hint="eastAsia"/>
-          <w:b/>
-          <w:bCs/>
-        </w:rPr>
-        <w:t>[웹 구축</w:t>
-      </w:r>
-      <w:r>
-        <w:rPr>
-          <w:b/>
-          <w:bCs/>
-        </w:rPr>
-        <w:t>]</w:t>
-      </w:r>
-    </w:p>
-    <w:p>
-      <w:pPr>
-        <w:rPr>
-          <w:rFonts w:hint="eastAsia"/>
-        </w:rPr>
-      </w:pPr>
       <w:r>
         <w:rPr>
           <w:rFonts w:hint="eastAsia"/>
@@ -3177,13 +3166,7 @@
         <w:rPr>
           <w:rFonts w:hint="eastAsia"/>
         </w:rPr>
-        <w:t xml:space="preserve">소비욕구가 강하며 동영상 시청이나 사진 열람 및 수집을 주로 행하는 </w:t>
-      </w:r>
-      <w:r>
-        <w:rPr>
-          <w:rFonts w:hint="eastAsia"/>
-        </w:rPr>
-        <w:t>3</w:t>
+        <w:t>소비욕구가 강하며 동영상 시청이나 사진 열람 및 수집을 주로 행하는 3</w:t>
       </w:r>
       <w:r>
         <w:t>0</w:t>
@@ -3192,37 +3175,7 @@
         <w:rPr>
           <w:rFonts w:hint="eastAsia"/>
         </w:rPr>
-        <w:t xml:space="preserve">대 </w:t>
-      </w:r>
-      <w:r>
-        <w:rPr>
-          <w:rFonts w:hint="eastAsia"/>
-        </w:rPr>
-        <w:t xml:space="preserve">온라인 </w:t>
-      </w:r>
-      <w:r>
-        <w:rPr>
-          <w:rFonts w:hint="eastAsia"/>
-        </w:rPr>
-        <w:t>여성</w:t>
-      </w:r>
-      <w:r>
-        <w:rPr>
-          <w:rFonts w:hint="eastAsia"/>
-        </w:rPr>
-        <w:t xml:space="preserve"> 고객</w:t>
-      </w:r>
-      <w:r>
-        <w:rPr>
-          <w:rFonts w:hint="eastAsia"/>
-        </w:rPr>
-        <w:t>을 타겟으로</w:t>
-      </w:r>
-      <w:r>
-        <w:rPr>
-          <w:rFonts w:hint="eastAsia"/>
-        </w:rPr>
-        <w:t xml:space="preserve"> 서비스를 런칭 그리고 지속적으로 보완할 예정입니다.</w:t>
+        <w:t>대 온라인 여성 고객을 타겟으로 서비스를 런칭 그리고 지속적으로 보완할 예정입니다.</w:t>
       </w:r>
       <w:r>
         <w:br/>
@@ -3411,11 +3364,6 @@
       </w:r>
     </w:p>
     <w:p>
-      <w:pPr>
-        <w:rPr>
-          <w:rFonts w:hint="eastAsia"/>
-        </w:rPr>
-      </w:pPr>
       <w:proofErr w:type="spellStart"/>
       <w:r>
         <w:rPr>
@@ -3567,11 +3515,6 @@
       </w:r>
     </w:p>
     <w:p>
-      <w:pPr>
-        <w:rPr>
-          <w:rFonts w:hint="eastAsia"/>
-        </w:rPr>
-      </w:pPr>
       <w:r>
         <w:rPr>
           <w:rFonts w:hint="eastAsia"/>

</xml_diff>